<commit_message>
+ finish admin account manager
</commit_message>
<xml_diff>
--- a/docs/8-KetQuaThucHien.docx
+++ b/docs/8-KetQuaThucHien.docx
@@ -2520,6 +2520,12 @@
                 <w:lang w:val="en-US"/>
               </w:rPr>
             </w:pPr>
+            <w:r>
+              <w:rPr>
+                <w:lang w:val="en-US"/>
+              </w:rPr>
+              <w:t>Hoàn chỉnh</w:t>
+            </w:r>
           </w:p>
         </w:tc>
       </w:tr>
@@ -2555,6 +2561,12 @@
                 <w:lang w:val="en-US"/>
               </w:rPr>
             </w:pPr>
+            <w:r>
+              <w:rPr>
+                <w:lang w:val="en-US"/>
+              </w:rPr>
+              <w:t>Hoàn chỉnh</w:t>
+            </w:r>
           </w:p>
         </w:tc>
       </w:tr>
@@ -2590,6 +2602,12 @@
                 <w:lang w:val="en-US"/>
               </w:rPr>
             </w:pPr>
+            <w:r>
+              <w:rPr>
+                <w:lang w:val="en-US"/>
+              </w:rPr>
+              <w:t>Hoàn chỉnh</w:t>
+            </w:r>
           </w:p>
         </w:tc>
       </w:tr>
@@ -2625,6 +2643,12 @@
                 <w:lang w:val="en-US"/>
               </w:rPr>
             </w:pPr>
+            <w:r>
+              <w:rPr>
+                <w:lang w:val="en-US"/>
+              </w:rPr>
+              <w:t>Hoàn chỉnh</w:t>
+            </w:r>
           </w:p>
         </w:tc>
       </w:tr>
@@ -2962,6 +2986,41 @@
                 <w:lang w:val="en-US"/>
               </w:rPr>
               <w:t>Xem chi tiết đơn hàng</w:t>
+            </w:r>
+          </w:p>
+        </w:tc>
+        <w:tc>
+          <w:tcPr>
+            <w:tcW w:w="3352" w:type="pct"/>
+          </w:tcPr>
+          <w:p>
+            <w:pPr>
+              <w:rPr>
+                <w:lang w:val="en-US"/>
+              </w:rPr>
+            </w:pPr>
+          </w:p>
+        </w:tc>
+      </w:tr>
+      <w:tr>
+        <w:trPr>
+          <w:trHeight w:val="454"/>
+        </w:trPr>
+        <w:tc>
+          <w:tcPr>
+            <w:tcW w:w="1648" w:type="pct"/>
+          </w:tcPr>
+          <w:p>
+            <w:pPr>
+              <w:rPr>
+                <w:lang w:val="en-US"/>
+              </w:rPr>
+            </w:pPr>
+            <w:r>
+              <w:rPr>
+                <w:lang w:val="en-US"/>
+              </w:rPr>
+              <w:t>Sửa trạng thái đơn hàng</w:t>
             </w:r>
           </w:p>
         </w:tc>

</xml_diff>

<commit_message>
! update add product
</commit_message>
<xml_diff>
--- a/docs/8-KetQuaThucHien.docx
+++ b/docs/8-KetQuaThucHien.docx
@@ -2084,6 +2084,12 @@
               </w:rPr>
               <w:t>Chưa hoàn chỉnh</w:t>
             </w:r>
+            <w:r>
+              <w:rPr>
+                <w:lang w:val="en-US"/>
+              </w:rPr>
+              <w:t xml:space="preserve"> (Có layout)</w:t>
+            </w:r>
           </w:p>
         </w:tc>
       </w:tr>
@@ -2858,6 +2864,12 @@
                 <w:lang w:val="en-US"/>
               </w:rPr>
             </w:pPr>
+            <w:r>
+              <w:rPr>
+                <w:lang w:val="en-US"/>
+              </w:rPr>
+              <w:t>Hoàn chỉnh</w:t>
+            </w:r>
           </w:p>
         </w:tc>
       </w:tr>
@@ -2879,7 +2891,7 @@
               <w:rPr>
                 <w:lang w:val="en-US"/>
               </w:rPr>
-              <w:t>Thêm sản phẩm</w:t>
+              <w:t>Xem danh sách sản phẩm</w:t>
             </w:r>
           </w:p>
         </w:tc>
@@ -2893,6 +2905,12 @@
                 <w:lang w:val="en-US"/>
               </w:rPr>
             </w:pPr>
+            <w:r>
+              <w:rPr>
+                <w:lang w:val="en-US"/>
+              </w:rPr>
+              <w:t>Hoàn chỉnh</w:t>
+            </w:r>
           </w:p>
         </w:tc>
       </w:tr>
@@ -2914,7 +2932,7 @@
               <w:rPr>
                 <w:lang w:val="en-US"/>
               </w:rPr>
-              <w:t>Xoá sản phẩm</w:t>
+              <w:t>Thêm sản phẩm</w:t>
             </w:r>
           </w:p>
         </w:tc>
@@ -2928,6 +2946,12 @@
                 <w:lang w:val="en-US"/>
               </w:rPr>
             </w:pPr>
+            <w:r>
+              <w:rPr>
+                <w:lang w:val="en-US"/>
+              </w:rPr>
+              <w:t>Hoàn chỉnh</w:t>
+            </w:r>
           </w:p>
         </w:tc>
       </w:tr>
@@ -2949,6 +2973,47 @@
               <w:rPr>
                 <w:lang w:val="en-US"/>
               </w:rPr>
+              <w:t>Xoá sản phẩm</w:t>
+            </w:r>
+          </w:p>
+        </w:tc>
+        <w:tc>
+          <w:tcPr>
+            <w:tcW w:w="3352" w:type="pct"/>
+          </w:tcPr>
+          <w:p>
+            <w:pPr>
+              <w:rPr>
+                <w:lang w:val="en-US"/>
+              </w:rPr>
+            </w:pPr>
+            <w:r>
+              <w:rPr>
+                <w:lang w:val="en-US"/>
+              </w:rPr>
+              <w:t>Hoàn chỉnh</w:t>
+            </w:r>
+          </w:p>
+        </w:tc>
+      </w:tr>
+      <w:tr>
+        <w:trPr>
+          <w:trHeight w:val="454"/>
+        </w:trPr>
+        <w:tc>
+          <w:tcPr>
+            <w:tcW w:w="1648" w:type="pct"/>
+          </w:tcPr>
+          <w:p>
+            <w:pPr>
+              <w:rPr>
+                <w:lang w:val="en-US"/>
+              </w:rPr>
+            </w:pPr>
+            <w:r>
+              <w:rPr>
+                <w:lang w:val="en-US"/>
+              </w:rPr>
               <w:t>Sửa thông tin sản phẩm</w:t>
             </w:r>
           </w:p>
@@ -2963,6 +3028,12 @@
                 <w:lang w:val="en-US"/>
               </w:rPr>
             </w:pPr>
+            <w:r>
+              <w:rPr>
+                <w:lang w:val="en-US"/>
+              </w:rPr>
+              <w:t>Hoàn chỉnh</w:t>
+            </w:r>
           </w:p>
         </w:tc>
       </w:tr>

</xml_diff>